<commit_message>
Update Results Linear Models - Luci.docx
</commit_message>
<xml_diff>
--- a/Presentations/Poster/Results Linear Models - Luci.docx
+++ b/Presentations/Poster/Results Linear Models - Luci.docx
@@ -30,19 +30,6 @@
         <w:rPr>
           <w:color w:val="FF0000"/>
         </w:rPr>
-        <w:t xml:space="preserve">Some relevant results were brought to our attention and help us to understand what’s the best way to improve a student’s scores and help him to live better the scholastic field. </w:t>
-      </w:r>
-    </w:p>
-    <w:p>
-      <w:pPr>
-        <w:rPr>
-          <w:color w:val="FF0000"/>
-        </w:rPr>
-      </w:pPr>
-      <w:r>
-        <w:rPr>
-          <w:color w:val="FF0000"/>
-        </w:rPr>
         <w:t xml:space="preserve">We started with </w:t>
       </w:r>
       <w:r>
@@ -67,13 +54,25 @@
         <w:rPr>
           <w:color w:val="FF0000"/>
         </w:rPr>
-        <w:t>we find out that</w:t>
-      </w:r>
-      <w:r>
-        <w:rPr>
-          <w:color w:val="FF0000"/>
-        </w:rPr>
-        <w:t xml:space="preserve">, as we expected, </w:t>
+        <w:t>we find out</w:t>
+      </w:r>
+      <w:r>
+        <w:rPr>
+          <w:color w:val="FF0000"/>
+        </w:rPr>
+        <w:t>,</w:t>
+      </w:r>
+      <w:r>
+        <w:rPr>
+          <w:color w:val="FF0000"/>
+        </w:rPr>
+        <w:t xml:space="preserve"> as we expected, </w:t>
+      </w:r>
+      <w:r>
+        <w:rPr>
+          <w:color w:val="FF0000"/>
+        </w:rPr>
+        <w:t xml:space="preserve">that </w:t>
       </w:r>
       <w:r>
         <w:rPr>
@@ -156,7 +155,19 @@
         <w:rPr>
           <w:color w:val="FF0000"/>
         </w:rPr>
-        <w:t xml:space="preserve">But his failures are determined also by the school he studies in: it was clear by looking to the coefficients of the regression, that a school with a shortage of educational material and staff influence its students’ results, </w:t>
+        <w:t>But his failures are determined also by the school he studies in: it was clear by looking to the coefficients of the regression, that a school with a shortage of educational material and staff influence</w:t>
+      </w:r>
+      <w:r>
+        <w:rPr>
+          <w:color w:val="FF0000"/>
+        </w:rPr>
+        <w:t>s</w:t>
+      </w:r>
+      <w:r>
+        <w:rPr>
+          <w:color w:val="FF0000"/>
+        </w:rPr>
+        <w:t xml:space="preserve"> its students’ results, </w:t>
       </w:r>
       <w:r>
         <w:rPr>
@@ -174,7 +185,31 @@
         <w:rPr>
           <w:color w:val="FF0000"/>
         </w:rPr>
-        <w:t xml:space="preserve">need an additional and more careful help from teachers (there’s evidence in the interaction </w:t>
+        <w:t xml:space="preserve">need an additional and more careful help from teachers (there’s evidence </w:t>
+      </w:r>
+      <w:r>
+        <w:rPr>
+          <w:color w:val="FF0000"/>
+        </w:rPr>
+        <w:t>of this i</w:t>
+      </w:r>
+      <w:r>
+        <w:rPr>
+          <w:color w:val="FF0000"/>
+        </w:rPr>
+        <w:t xml:space="preserve">n the </w:t>
+      </w:r>
+      <w:r>
+        <w:rPr>
+          <w:color w:val="FF0000"/>
+        </w:rPr>
+        <w:t xml:space="preserve">coefficient of the </w:t>
+      </w:r>
+      <w:r>
+        <w:rPr>
+          <w:color w:val="FF0000"/>
+        </w:rPr>
+        <w:t xml:space="preserve">interaction </w:t>
       </w:r>
       <w:proofErr w:type="spellStart"/>
       <w:proofErr w:type="gramStart"/>
@@ -209,7 +244,19 @@
         <w:rPr>
           <w:color w:val="FF0000"/>
         </w:rPr>
-        <w:t>On the other side, there are also positive effects, given mostly by the socioeconomic state of the student: for both native and immigrant students, we can highlight that the scores in math and reading improves for students with a better socioeconomic situation at home</w:t>
+        <w:t>On the other side, there are also positive effects, given mostly by the socioeconomic state of the student</w:t>
+      </w:r>
+      <w:r>
+        <w:rPr>
+          <w:color w:val="FF0000"/>
+        </w:rPr>
+        <w:t xml:space="preserve">, both for </w:t>
+      </w:r>
+      <w:r>
+        <w:rPr>
+          <w:color w:val="FF0000"/>
+        </w:rPr>
+        <w:t>native and immigrant students</w:t>
       </w:r>
       <w:r>
         <w:rPr>
@@ -719,7 +766,6 @@
           <w:highlight w:val="green"/>
           <w:lang w:val="it-IT"/>
         </w:rPr>
-        <w:lastRenderedPageBreak/>
         <w:t>Bullied</w:t>
       </w:r>
       <w:proofErr w:type="spellEnd"/>
@@ -858,6 +904,7 @@
           <w:highlight w:val="green"/>
           <w:lang w:val="it-IT"/>
         </w:rPr>
+        <w:lastRenderedPageBreak/>
         <w:t>Immigration:hisced</w:t>
       </w:r>
       <w:proofErr w:type="spellEnd"/>

</xml_diff>